<commit_message>
Added Heroku in skills
</commit_message>
<xml_diff>
--- a/Data/Prashant_Arya_Resume_New.docx
+++ b/Data/Prashant_Arya_Resume_New.docx
@@ -2640,7 +2640,13 @@
         <w:rPr>
           <w:rFonts w:ascii="Arial" w:hAnsi="Arial" w:cs="Arial"/>
         </w:rPr>
-        <w:t>, Tableau.</w:t>
+        <w:t>, Tableau</w:t>
+      </w:r>
+      <w:r>
+        <w:rPr>
+          <w:rFonts w:ascii="Arial" w:hAnsi="Arial" w:cs="Arial"/>
+        </w:rPr>
+        <w:t>, Heroku.</w:t>
       </w:r>
     </w:p>
     <w:p>

</xml_diff>